<commit_message>
Full complement of SupermarketApp with wallet and fraud features
</commit_message>
<xml_diff>
--- a/C372 Individual CA2 AI Interaction Journal - 24048424 - Aaron_Ryan_Tan_Wei_Rong.docx
+++ b/C372 Individual CA2 AI Interaction Journal - 24048424 - Aaron_Ryan_Tan_Wei_Rong.docx
@@ -336,6 +336,15 @@
           <w:szCs w:val="22"/>
         </w:rPr>
         <w:t>.</w:t>
+      </w:r>
+      <w:r>
+        <w:rPr>
+          <w:rFonts w:asciiTheme="minorHAnsi" w:hAnsiTheme="minorHAnsi" w:cstheme="minorHAnsi"/>
+          <w:color w:val="000000" w:themeColor="text1"/>
+          <w:sz w:val="22"/>
+          <w:szCs w:val="22"/>
+        </w:rPr>
+        <w:tab/>
       </w:r>
     </w:p>
     <w:p>
@@ -2119,7 +2128,7 @@
                 <w:sz w:val="20"/>
                 <w:szCs w:val="20"/>
               </w:rPr>
-              <w:t xml:space="preserve">The </w:t>
+              <w:t xml:space="preserve">The payment solutions planned for </w:t>
             </w:r>
             <w:proofErr w:type="spellStart"/>
             <w:r>
@@ -2139,7 +2148,7 @@
                 <w:sz w:val="20"/>
                 <w:szCs w:val="20"/>
               </w:rPr>
-              <w:t xml:space="preserve"> will integrate multiple payment solutions to support both international and local users. PayPal will be implemented for secure online and international transactions, while Credit/Debit Card payments will allow users to make direct card-based purchases. NETS Payment and </w:t>
+              <w:t xml:space="preserve"> include a combination of international and local methods to provide users with flexibility. PayPal will be integrated for secure online transactions, catering to international users. Additionally, Stripe will be used for card-based payments and other digital wallets like </w:t>
             </w:r>
             <w:proofErr w:type="spellStart"/>
             <w:r>
@@ -2149,7 +2158,7 @@
                 <w:sz w:val="20"/>
                 <w:szCs w:val="20"/>
               </w:rPr>
-              <w:t>PayNow</w:t>
+              <w:t>GrabPay</w:t>
             </w:r>
             <w:proofErr w:type="spellEnd"/>
             <w:r>
@@ -2159,36 +2168,27 @@
                 <w:sz w:val="20"/>
                 <w:szCs w:val="20"/>
               </w:rPr>
-              <w:t xml:space="preserve"> will be included to cater specifically to local Singapore users, providing fast, convenient, and widely adopted cashless payment options.</w:t>
-            </w:r>
-          </w:p>
-          <w:p>
-            <w:pPr>
+              <w:t xml:space="preserve"> and Google Pay. For local users in Singapore, NETS QR and </w:t>
+            </w:r>
+            <w:proofErr w:type="spellStart"/>
+            <w:r>
               <w:rPr>
                 <w:rFonts w:asciiTheme="minorHAnsi" w:hAnsiTheme="minorHAnsi" w:cstheme="minorHAnsi"/>
                 <w:color w:val="000000" w:themeColor="text1"/>
                 <w:sz w:val="20"/>
                 <w:szCs w:val="20"/>
               </w:rPr>
-            </w:pPr>
-          </w:p>
-          <w:p>
-            <w:pPr>
+              <w:t>PayNow</w:t>
+            </w:r>
+            <w:proofErr w:type="spellEnd"/>
+            <w:r>
               <w:rPr>
                 <w:rFonts w:asciiTheme="minorHAnsi" w:hAnsiTheme="minorHAnsi" w:cstheme="minorHAnsi"/>
                 <w:color w:val="000000" w:themeColor="text1"/>
                 <w:sz w:val="20"/>
                 <w:szCs w:val="20"/>
               </w:rPr>
-            </w:pPr>
-            <w:r>
-              <w:rPr>
-                <w:rFonts w:asciiTheme="minorHAnsi" w:hAnsiTheme="minorHAnsi" w:cstheme="minorHAnsi"/>
-                <w:color w:val="000000" w:themeColor="text1"/>
-                <w:sz w:val="20"/>
-                <w:szCs w:val="20"/>
-              </w:rPr>
-              <w:t>This combination ensures greater payment flexibility, improves user convenience, and supports the app’s suitability for local usage in Singapore.</w:t>
+              <w:t xml:space="preserve"> will be implemented as fast and widely adopted cashless payment options. Furthermore, the app will support Store Credit, allowing users to top up their wallet balance and use it for checkout. This multi-payment approach ensures the app is accessible to a broader user base, both locally and internationally, while enhancing payment flexibility and user convenience.</w:t>
             </w:r>
           </w:p>
         </w:tc>
@@ -2279,20 +2279,20 @@
                 <w:szCs w:val="20"/>
                 <w:lang w:val="en-SG"/>
               </w:rPr>
-              <w:t xml:space="preserve">The payment solutions will be implemented using a </w:t>
-            </w:r>
-            <w:r>
-              <w:rPr>
-                <w:rFonts w:asciiTheme="minorHAnsi" w:hAnsiTheme="minorHAnsi" w:cstheme="minorHAnsi"/>
-                <w:b/>
-                <w:bCs/>
+              <w:t xml:space="preserve">The payment solutions identified for </w:t>
+            </w:r>
+            <w:proofErr w:type="spellStart"/>
+            <w:r>
+              <w:rPr>
+                <w:rFonts w:asciiTheme="minorHAnsi" w:hAnsiTheme="minorHAnsi" w:cstheme="minorHAnsi"/>
                 <w:color w:val="000000" w:themeColor="text1"/>
                 <w:sz w:val="20"/>
                 <w:szCs w:val="20"/>
                 <w:lang w:val="en-SG"/>
               </w:rPr>
-              <w:t>secure, API-based integration</w:t>
-            </w:r>
+              <w:t>SupermarketAppMVC</w:t>
+            </w:r>
+            <w:proofErr w:type="spellEnd"/>
             <w:r>
               <w:rPr>
                 <w:rFonts w:asciiTheme="minorHAnsi" w:hAnsiTheme="minorHAnsi" w:cstheme="minorHAnsi"/>
@@ -2301,7 +2301,7 @@
                 <w:szCs w:val="20"/>
                 <w:lang w:val="en-SG"/>
               </w:rPr>
-              <w:t xml:space="preserve"> within the </w:t>
+              <w:t xml:space="preserve"> will be implemented using secure, API-based integrations. For PayPal, the system will integrate PayPal’s REST API, allowing users to proceed to checkout, be redirected for payment authorization, and then update the order status upon successful payment. Stripe will be integrated to handle card-based payments and wallet options such as </w:t>
             </w:r>
             <w:proofErr w:type="spellStart"/>
             <w:r>
@@ -2312,7 +2312,7 @@
                 <w:szCs w:val="20"/>
                 <w:lang w:val="en-SG"/>
               </w:rPr>
-              <w:t>SupermarketAppMVC</w:t>
+              <w:t>GrabPay</w:t>
             </w:r>
             <w:proofErr w:type="spellEnd"/>
             <w:r>
@@ -2323,15 +2323,10 @@
                 <w:szCs w:val="20"/>
                 <w:lang w:val="en-SG"/>
               </w:rPr>
-              <w:t xml:space="preserve"> architecture.</w:t>
-            </w:r>
-          </w:p>
-          <w:p>
-            <w:pPr>
-              <w:numPr>
-                <w:ilvl w:val="0"/>
-                <w:numId w:val="9"/>
-              </w:numPr>
+              <w:t xml:space="preserve"> and </w:t>
+            </w:r>
+            <w:proofErr w:type="spellStart"/>
+            <w:r>
               <w:rPr>
                 <w:rFonts w:asciiTheme="minorHAnsi" w:hAnsiTheme="minorHAnsi" w:cstheme="minorHAnsi"/>
                 <w:color w:val="000000" w:themeColor="text1"/>
@@ -2339,206 +2334,18 @@
                 <w:szCs w:val="20"/>
                 <w:lang w:val="en-SG"/>
               </w:rPr>
-            </w:pPr>
-            <w:r>
-              <w:rPr>
-                <w:rFonts w:asciiTheme="minorHAnsi" w:hAnsiTheme="minorHAnsi" w:cstheme="minorHAnsi"/>
-                <w:b/>
-                <w:bCs/>
+              <w:t>PayNow</w:t>
+            </w:r>
+            <w:proofErr w:type="spellEnd"/>
+            <w:r>
+              <w:rPr>
+                <w:rFonts w:asciiTheme="minorHAnsi" w:hAnsiTheme="minorHAnsi" w:cstheme="minorHAnsi"/>
                 <w:color w:val="000000" w:themeColor="text1"/>
                 <w:sz w:val="20"/>
                 <w:szCs w:val="20"/>
                 <w:lang w:val="en-SG"/>
               </w:rPr>
-              <w:t>PayPal</w:t>
-            </w:r>
-            <w:r>
-              <w:rPr>
-                <w:rFonts w:asciiTheme="minorHAnsi" w:hAnsiTheme="minorHAnsi" w:cstheme="minorHAnsi"/>
-                <w:color w:val="000000" w:themeColor="text1"/>
-                <w:sz w:val="20"/>
-                <w:szCs w:val="20"/>
-                <w:lang w:val="en-SG"/>
-              </w:rPr>
-              <w:t xml:space="preserve"> will be integrated using PayPal’s REST API. When users proceed to </w:t>
-            </w:r>
-            <w:proofErr w:type="spellStart"/>
-            <w:r>
-              <w:rPr>
-                <w:rFonts w:asciiTheme="minorHAnsi" w:hAnsiTheme="minorHAnsi" w:cstheme="minorHAnsi"/>
-                <w:color w:val="000000" w:themeColor="text1"/>
-                <w:sz w:val="20"/>
-                <w:szCs w:val="20"/>
-                <w:lang w:val="en-SG"/>
-              </w:rPr>
-              <w:t>checkout</w:t>
-            </w:r>
-            <w:proofErr w:type="spellEnd"/>
-            <w:r>
-              <w:rPr>
-                <w:rFonts w:asciiTheme="minorHAnsi" w:hAnsiTheme="minorHAnsi" w:cstheme="minorHAnsi"/>
-                <w:color w:val="000000" w:themeColor="text1"/>
-                <w:sz w:val="20"/>
-                <w:szCs w:val="20"/>
-                <w:lang w:val="en-SG"/>
-              </w:rPr>
-              <w:t>, they are redirected to PayPal for payment authorization. Upon successful payment, PayPal returns a confirmation response, and the order status is updated in the database.</w:t>
-            </w:r>
-          </w:p>
-          <w:p>
-            <w:pPr>
-              <w:numPr>
-                <w:ilvl w:val="0"/>
-                <w:numId w:val="9"/>
-              </w:numPr>
-              <w:rPr>
-                <w:rFonts w:asciiTheme="minorHAnsi" w:hAnsiTheme="minorHAnsi" w:cstheme="minorHAnsi"/>
-                <w:color w:val="000000" w:themeColor="text1"/>
-                <w:sz w:val="20"/>
-                <w:szCs w:val="20"/>
-                <w:lang w:val="en-SG"/>
-              </w:rPr>
-            </w:pPr>
-            <w:r>
-              <w:rPr>
-                <w:rFonts w:asciiTheme="minorHAnsi" w:hAnsiTheme="minorHAnsi" w:cstheme="minorHAnsi"/>
-                <w:b/>
-                <w:bCs/>
-                <w:color w:val="000000" w:themeColor="text1"/>
-                <w:sz w:val="20"/>
-                <w:szCs w:val="20"/>
-                <w:lang w:val="en-SG"/>
-              </w:rPr>
-              <w:t>Credit/Debit Card payments</w:t>
-            </w:r>
-            <w:r>
-              <w:rPr>
-                <w:rFonts w:asciiTheme="minorHAnsi" w:hAnsiTheme="minorHAnsi" w:cstheme="minorHAnsi"/>
-                <w:color w:val="000000" w:themeColor="text1"/>
-                <w:sz w:val="20"/>
-                <w:szCs w:val="20"/>
-                <w:lang w:val="en-SG"/>
-              </w:rPr>
-              <w:t xml:space="preserve"> will be processed through a secure payment gateway that handles card tokenization and encryption, ensuring sensitive card details are never stored on the application server.</w:t>
-            </w:r>
-          </w:p>
-          <w:p>
-            <w:pPr>
-              <w:numPr>
-                <w:ilvl w:val="0"/>
-                <w:numId w:val="9"/>
-              </w:numPr>
-              <w:rPr>
-                <w:rFonts w:asciiTheme="minorHAnsi" w:hAnsiTheme="minorHAnsi" w:cstheme="minorHAnsi"/>
-                <w:color w:val="000000" w:themeColor="text1"/>
-                <w:sz w:val="20"/>
-                <w:szCs w:val="20"/>
-                <w:lang w:val="en-SG"/>
-              </w:rPr>
-            </w:pPr>
-            <w:r>
-              <w:rPr>
-                <w:rFonts w:asciiTheme="minorHAnsi" w:hAnsiTheme="minorHAnsi" w:cstheme="minorHAnsi"/>
-                <w:b/>
-                <w:bCs/>
-                <w:color w:val="000000" w:themeColor="text1"/>
-                <w:sz w:val="20"/>
-                <w:szCs w:val="20"/>
-                <w:lang w:val="en-SG"/>
-              </w:rPr>
-              <w:t>NETS</w:t>
-            </w:r>
-            <w:r>
-              <w:rPr>
-                <w:rFonts w:asciiTheme="minorHAnsi" w:hAnsiTheme="minorHAnsi" w:cstheme="minorHAnsi"/>
-                <w:color w:val="000000" w:themeColor="text1"/>
-                <w:sz w:val="20"/>
-                <w:szCs w:val="20"/>
-                <w:lang w:val="en-SG"/>
-              </w:rPr>
-              <w:t xml:space="preserve"> will be implemented to support local debit payments, allowing Singapore users to pay using NETS-supported cards or accounts through the gateway.</w:t>
-            </w:r>
-          </w:p>
-          <w:p>
-            <w:pPr>
-              <w:numPr>
-                <w:ilvl w:val="0"/>
-                <w:numId w:val="9"/>
-              </w:numPr>
-              <w:rPr>
-                <w:rFonts w:asciiTheme="minorHAnsi" w:hAnsiTheme="minorHAnsi" w:cstheme="minorHAnsi"/>
-                <w:color w:val="000000" w:themeColor="text1"/>
-                <w:sz w:val="20"/>
-                <w:szCs w:val="20"/>
-                <w:lang w:val="en-SG"/>
-              </w:rPr>
-            </w:pPr>
-            <w:proofErr w:type="spellStart"/>
-            <w:r>
-              <w:rPr>
-                <w:rFonts w:asciiTheme="minorHAnsi" w:hAnsiTheme="minorHAnsi" w:cstheme="minorHAnsi"/>
-                <w:b/>
-                <w:bCs/>
-                <w:color w:val="000000" w:themeColor="text1"/>
-                <w:sz w:val="20"/>
-                <w:szCs w:val="20"/>
-                <w:lang w:val="en-SG"/>
-              </w:rPr>
-              <w:t>PayNow</w:t>
-            </w:r>
-            <w:proofErr w:type="spellEnd"/>
-            <w:r>
-              <w:rPr>
-                <w:rFonts w:asciiTheme="minorHAnsi" w:hAnsiTheme="minorHAnsi" w:cstheme="minorHAnsi"/>
-                <w:color w:val="000000" w:themeColor="text1"/>
-                <w:sz w:val="20"/>
-                <w:szCs w:val="20"/>
-                <w:lang w:val="en-SG"/>
-              </w:rPr>
-              <w:t xml:space="preserve"> will be implemented by generating a </w:t>
-            </w:r>
-            <w:proofErr w:type="spellStart"/>
-            <w:r>
-              <w:rPr>
-                <w:rFonts w:asciiTheme="minorHAnsi" w:hAnsiTheme="minorHAnsi" w:cstheme="minorHAnsi"/>
-                <w:color w:val="000000" w:themeColor="text1"/>
-                <w:sz w:val="20"/>
-                <w:szCs w:val="20"/>
-                <w:lang w:val="en-SG"/>
-              </w:rPr>
-              <w:t>PayNow</w:t>
-            </w:r>
-            <w:proofErr w:type="spellEnd"/>
-            <w:r>
-              <w:rPr>
-                <w:rFonts w:asciiTheme="minorHAnsi" w:hAnsiTheme="minorHAnsi" w:cstheme="minorHAnsi"/>
-                <w:color w:val="000000" w:themeColor="text1"/>
-                <w:sz w:val="20"/>
-                <w:szCs w:val="20"/>
-                <w:lang w:val="en-SG"/>
-              </w:rPr>
-              <w:t xml:space="preserve"> QR code or virtual payment request during checkout. Once the payment is verified, the system confirms the transaction and completes the order.</w:t>
-            </w:r>
-          </w:p>
-          <w:p>
-            <w:pPr>
-              <w:rPr>
-                <w:rFonts w:asciiTheme="minorHAnsi" w:hAnsiTheme="minorHAnsi" w:cstheme="minorHAnsi"/>
-                <w:color w:val="000000" w:themeColor="text1"/>
-                <w:sz w:val="20"/>
-                <w:szCs w:val="20"/>
-                <w:lang w:val="en-SG"/>
-              </w:rPr>
-            </w:pPr>
-            <w:r>
-              <w:rPr>
-                <w:rFonts w:asciiTheme="minorHAnsi" w:hAnsiTheme="minorHAnsi" w:cstheme="minorHAnsi"/>
-                <w:color w:val="000000" w:themeColor="text1"/>
-                <w:sz w:val="20"/>
-                <w:szCs w:val="20"/>
-                <w:lang w:val="en-SG"/>
-              </w:rPr>
-              <w:t>All payment outcomes (success, failure, cancellation) will be handled by server-side callbacks to ensure transaction accuracy, data integrity, and a smooth user checkout experience.</w:t>
+              <w:t>. Stripe’s API will securely process payments through tokenization, ensuring that sensitive card details are not stored on the server. For local Singapore users, NETS QR will be integrated, allowing users to scan a QR code during checkout for seamless payment processing. Finally, Store Credit will be implemented by enabling users to top up their wallet balance and use it during checkout, with the payment system ensuring smooth balance management and transaction processing. Each payment method will include appropriate routes for success, failure, and cancellation, with server-side callbacks to maintain data integrity and ensure a reliable transaction process.</w:t>
             </w:r>
           </w:p>
         </w:tc>
@@ -2867,15 +2674,6 @@
                 <w:szCs w:val="20"/>
               </w:rPr>
             </w:pPr>
-            <w:r>
-              <w:rPr>
-                <w:rFonts w:asciiTheme="minorHAnsi" w:hAnsiTheme="minorHAnsi" w:cstheme="minorHAnsi"/>
-                <w:color w:val="000000" w:themeColor="text1"/>
-                <w:sz w:val="20"/>
-                <w:szCs w:val="20"/>
-              </w:rPr>
-              <w:t>2</w:t>
-            </w:r>
           </w:p>
         </w:tc>
         <w:tc>
@@ -2923,15 +2721,6 @@
                 <w:szCs w:val="20"/>
               </w:rPr>
             </w:pPr>
-            <w:r>
-              <w:rPr>
-                <w:rFonts w:asciiTheme="minorHAnsi" w:hAnsiTheme="minorHAnsi" w:cstheme="minorHAnsi"/>
-                <w:color w:val="000000" w:themeColor="text1"/>
-                <w:sz w:val="20"/>
-                <w:szCs w:val="20"/>
-              </w:rPr>
-              <w:t>3</w:t>
-            </w:r>
           </w:p>
         </w:tc>
         <w:tc>
@@ -2979,15 +2768,6 @@
                 <w:szCs w:val="20"/>
               </w:rPr>
             </w:pPr>
-            <w:r>
-              <w:rPr>
-                <w:rFonts w:asciiTheme="minorHAnsi" w:hAnsiTheme="minorHAnsi" w:cstheme="minorHAnsi"/>
-                <w:color w:val="000000" w:themeColor="text1"/>
-                <w:sz w:val="20"/>
-                <w:szCs w:val="20"/>
-              </w:rPr>
-              <w:t>4</w:t>
-            </w:r>
           </w:p>
         </w:tc>
         <w:tc>
@@ -3035,15 +2815,6 @@
                 <w:szCs w:val="20"/>
               </w:rPr>
             </w:pPr>
-            <w:r>
-              <w:rPr>
-                <w:rFonts w:asciiTheme="minorHAnsi" w:hAnsiTheme="minorHAnsi" w:cstheme="minorHAnsi"/>
-                <w:color w:val="000000" w:themeColor="text1"/>
-                <w:sz w:val="20"/>
-                <w:szCs w:val="20"/>
-              </w:rPr>
-              <w:t>…</w:t>
-            </w:r>
           </w:p>
         </w:tc>
         <w:tc>
@@ -5015,16 +4786,55 @@
                 <w:szCs w:val="22"/>
               </w:rPr>
             </w:pPr>
-          </w:p>
-          <w:p>
-            <w:pPr>
-              <w:rPr>
-                <w:rFonts w:asciiTheme="minorHAnsi" w:hAnsiTheme="minorHAnsi" w:cstheme="minorHAnsi"/>
-                <w:color w:val="000000" w:themeColor="text1"/>
-                <w:sz w:val="22"/>
-                <w:szCs w:val="22"/>
-              </w:rPr>
-            </w:pPr>
+            <w:r>
+              <w:rPr>
+                <w:rFonts w:asciiTheme="minorHAnsi" w:hAnsiTheme="minorHAnsi" w:cstheme="minorHAnsi"/>
+                <w:color w:val="000000" w:themeColor="text1"/>
+                <w:sz w:val="22"/>
+                <w:szCs w:val="22"/>
+              </w:rPr>
+              <w:t xml:space="preserve">I used GenAI to research different payment solutions, including PayPal, Stripe, NETS QR, and </w:t>
+            </w:r>
+            <w:proofErr w:type="spellStart"/>
+            <w:r>
+              <w:rPr>
+                <w:rFonts w:asciiTheme="minorHAnsi" w:hAnsiTheme="minorHAnsi" w:cstheme="minorHAnsi"/>
+                <w:color w:val="000000" w:themeColor="text1"/>
+                <w:sz w:val="22"/>
+                <w:szCs w:val="22"/>
+              </w:rPr>
+              <w:t>PayNow</w:t>
+            </w:r>
+            <w:proofErr w:type="spellEnd"/>
+            <w:r>
+              <w:rPr>
+                <w:rFonts w:asciiTheme="minorHAnsi" w:hAnsiTheme="minorHAnsi" w:cstheme="minorHAnsi"/>
+                <w:color w:val="000000" w:themeColor="text1"/>
+                <w:sz w:val="22"/>
+                <w:szCs w:val="22"/>
+              </w:rPr>
+              <w:t xml:space="preserve">, to understand how each works and to clarify the specific requirements for integrating them into the </w:t>
+            </w:r>
+            <w:proofErr w:type="spellStart"/>
+            <w:r>
+              <w:rPr>
+                <w:rFonts w:asciiTheme="minorHAnsi" w:hAnsiTheme="minorHAnsi" w:cstheme="minorHAnsi"/>
+                <w:color w:val="000000" w:themeColor="text1"/>
+                <w:sz w:val="22"/>
+                <w:szCs w:val="22"/>
+              </w:rPr>
+              <w:t>SupermarketAppMVC</w:t>
+            </w:r>
+            <w:proofErr w:type="spellEnd"/>
+            <w:r>
+              <w:rPr>
+                <w:rFonts w:asciiTheme="minorHAnsi" w:hAnsiTheme="minorHAnsi" w:cstheme="minorHAnsi"/>
+                <w:color w:val="000000" w:themeColor="text1"/>
+                <w:sz w:val="22"/>
+                <w:szCs w:val="22"/>
+              </w:rPr>
+              <w:t>. For example, I queried GenAI for guidance on how to securely handle card payments via Stripe, asking about tokenization, encryption, and compliance with PCI DSS (Payment Card Industry Data Security Standards). GenAI provided clear examples of integrating Stripe’s API for card payments and explained the necessary configurations for handling payments securely. It also helped clarify best practices for securely redirecting users to PayPal during checkout and then updating the order status upon successful payment.</w:t>
+            </w:r>
           </w:p>
           <w:p>
             <w:pPr>
@@ -5143,16 +4953,122 @@
                 <w:szCs w:val="22"/>
               </w:rPr>
             </w:pPr>
-          </w:p>
-          <w:p>
-            <w:pPr>
-              <w:rPr>
-                <w:rFonts w:asciiTheme="minorHAnsi" w:hAnsiTheme="minorHAnsi" w:cstheme="minorHAnsi"/>
-                <w:color w:val="000000" w:themeColor="text1"/>
-                <w:sz w:val="22"/>
-                <w:szCs w:val="22"/>
-              </w:rPr>
-            </w:pPr>
+            <w:r>
+              <w:rPr>
+                <w:rFonts w:asciiTheme="minorHAnsi" w:hAnsiTheme="minorHAnsi" w:cstheme="minorHAnsi"/>
+                <w:color w:val="000000" w:themeColor="text1"/>
+                <w:sz w:val="22"/>
+                <w:szCs w:val="22"/>
+              </w:rPr>
+              <w:t>While enabling payments, I faced multiple challenges:</w:t>
+            </w:r>
+          </w:p>
+          <w:p>
+            <w:pPr>
+              <w:rPr>
+                <w:rFonts w:asciiTheme="minorHAnsi" w:hAnsiTheme="minorHAnsi" w:cstheme="minorHAnsi"/>
+                <w:color w:val="000000" w:themeColor="text1"/>
+                <w:sz w:val="22"/>
+                <w:szCs w:val="22"/>
+              </w:rPr>
+            </w:pPr>
+          </w:p>
+          <w:p>
+            <w:pPr>
+              <w:rPr>
+                <w:rFonts w:asciiTheme="minorHAnsi" w:hAnsiTheme="minorHAnsi" w:cstheme="minorHAnsi"/>
+                <w:color w:val="000000" w:themeColor="text1"/>
+                <w:sz w:val="22"/>
+                <w:szCs w:val="22"/>
+              </w:rPr>
+            </w:pPr>
+            <w:r>
+              <w:rPr>
+                <w:rFonts w:asciiTheme="minorHAnsi" w:hAnsiTheme="minorHAnsi" w:cstheme="minorHAnsi"/>
+                <w:color w:val="000000" w:themeColor="text1"/>
+                <w:sz w:val="22"/>
+                <w:szCs w:val="22"/>
+              </w:rPr>
+              <w:t>Handling Payment Failures: I needed to ensure that if a payment failed, the order status would be updated correctly, and the user would be notified. I asked GenAI for troubleshooting strategies, which helped me implement robust error handling to ensure that if any payment failed (whether via PayPal, Stripe, or NETS), the system would log the error and notify the user with a helpful message.</w:t>
+            </w:r>
+          </w:p>
+          <w:p>
+            <w:pPr>
+              <w:rPr>
+                <w:rFonts w:asciiTheme="minorHAnsi" w:hAnsiTheme="minorHAnsi" w:cstheme="minorHAnsi"/>
+                <w:color w:val="000000" w:themeColor="text1"/>
+                <w:sz w:val="22"/>
+                <w:szCs w:val="22"/>
+              </w:rPr>
+            </w:pPr>
+          </w:p>
+          <w:p>
+            <w:pPr>
+              <w:rPr>
+                <w:rFonts w:asciiTheme="minorHAnsi" w:hAnsiTheme="minorHAnsi" w:cstheme="minorHAnsi"/>
+                <w:color w:val="000000" w:themeColor="text1"/>
+                <w:sz w:val="22"/>
+                <w:szCs w:val="22"/>
+              </w:rPr>
+            </w:pPr>
+            <w:r>
+              <w:rPr>
+                <w:rFonts w:asciiTheme="minorHAnsi" w:hAnsiTheme="minorHAnsi" w:cstheme="minorHAnsi"/>
+                <w:color w:val="000000" w:themeColor="text1"/>
+                <w:sz w:val="22"/>
+                <w:szCs w:val="22"/>
+              </w:rPr>
+              <w:t xml:space="preserve">Integrating Multiple Payment Gateways: The integration of both Stripe and </w:t>
+            </w:r>
+            <w:proofErr w:type="spellStart"/>
+            <w:r>
+              <w:rPr>
+                <w:rFonts w:asciiTheme="minorHAnsi" w:hAnsiTheme="minorHAnsi" w:cstheme="minorHAnsi"/>
+                <w:color w:val="000000" w:themeColor="text1"/>
+                <w:sz w:val="22"/>
+                <w:szCs w:val="22"/>
+              </w:rPr>
+              <w:t>PayNow</w:t>
+            </w:r>
+            <w:proofErr w:type="spellEnd"/>
+            <w:r>
+              <w:rPr>
+                <w:rFonts w:asciiTheme="minorHAnsi" w:hAnsiTheme="minorHAnsi" w:cstheme="minorHAnsi"/>
+                <w:color w:val="000000" w:themeColor="text1"/>
+                <w:sz w:val="22"/>
+                <w:szCs w:val="22"/>
+              </w:rPr>
+              <w:t xml:space="preserve"> was tricky because they had different response structures. GenAI assisted me by generating code snippets to handle different payment gateways and provided advice on standardizing error handling and responses across payment methods.</w:t>
+            </w:r>
+          </w:p>
+          <w:p>
+            <w:pPr>
+              <w:rPr>
+                <w:rFonts w:asciiTheme="minorHAnsi" w:hAnsiTheme="minorHAnsi" w:cstheme="minorHAnsi"/>
+                <w:color w:val="000000" w:themeColor="text1"/>
+                <w:sz w:val="22"/>
+                <w:szCs w:val="22"/>
+              </w:rPr>
+            </w:pPr>
+          </w:p>
+          <w:p>
+            <w:pPr>
+              <w:rPr>
+                <w:rFonts w:asciiTheme="minorHAnsi" w:hAnsiTheme="minorHAnsi" w:cstheme="minorHAnsi"/>
+                <w:color w:val="000000" w:themeColor="text1"/>
+                <w:sz w:val="22"/>
+                <w:szCs w:val="22"/>
+              </w:rPr>
+            </w:pPr>
+            <w:r>
+              <w:rPr>
+                <w:rFonts w:asciiTheme="minorHAnsi" w:hAnsiTheme="minorHAnsi" w:cstheme="minorHAnsi"/>
+                <w:color w:val="000000" w:themeColor="text1"/>
+                <w:sz w:val="22"/>
+                <w:szCs w:val="22"/>
+              </w:rPr>
+              <w:t>Security Concerns: GenAI guided me through potential security risks, such as how to avoid storing sensitive card details directly and how to implement secure redirection during the payment process.</w:t>
+            </w:r>
           </w:p>
           <w:p>
             <w:pPr>
@@ -5316,6 +5232,84 @@
                 <w:szCs w:val="22"/>
               </w:rPr>
             </w:pPr>
+            <w:r>
+              <w:rPr>
+                <w:rFonts w:asciiTheme="minorHAnsi" w:hAnsiTheme="minorHAnsi" w:cstheme="minorHAnsi"/>
+                <w:color w:val="000000" w:themeColor="text1"/>
+                <w:sz w:val="22"/>
+                <w:szCs w:val="22"/>
+              </w:rPr>
+              <w:t xml:space="preserve">To ensure security, I used GenAI to validate the security measures I implemented and to identify potential risks. GenAI helped me understand tokenization for Stripe and suggested integrating </w:t>
+            </w:r>
+            <w:r>
+              <w:rPr>
+                <w:rFonts w:asciiTheme="minorHAnsi" w:hAnsiTheme="minorHAnsi" w:cstheme="minorHAnsi"/>
+                <w:color w:val="000000" w:themeColor="text1"/>
+                <w:sz w:val="22"/>
+                <w:szCs w:val="22"/>
+              </w:rPr>
+              <w:lastRenderedPageBreak/>
+              <w:t>SSL/TLS for secure communication. It also advised on using webhooks securely to handle payment confirmation and notifications from PayPal and Stripe. Additionally, I used AI to review security best practices for storing payment details (i.e., never storing full card numbers) and the importance of securing the API keys, which I implemented in environment variables.</w:t>
+            </w:r>
+          </w:p>
+          <w:p>
+            <w:pPr>
+              <w:rPr>
+                <w:rFonts w:asciiTheme="minorHAnsi" w:hAnsiTheme="minorHAnsi" w:cstheme="minorHAnsi"/>
+                <w:color w:val="000000" w:themeColor="text1"/>
+                <w:sz w:val="22"/>
+                <w:szCs w:val="22"/>
+              </w:rPr>
+            </w:pPr>
+          </w:p>
+          <w:p>
+            <w:pPr>
+              <w:rPr>
+                <w:rFonts w:asciiTheme="minorHAnsi" w:hAnsiTheme="minorHAnsi" w:cstheme="minorHAnsi"/>
+                <w:color w:val="000000" w:themeColor="text1"/>
+                <w:sz w:val="22"/>
+                <w:szCs w:val="22"/>
+              </w:rPr>
+            </w:pPr>
+            <w:r>
+              <w:rPr>
+                <w:rFonts w:asciiTheme="minorHAnsi" w:hAnsiTheme="minorHAnsi" w:cstheme="minorHAnsi"/>
+                <w:color w:val="000000" w:themeColor="text1"/>
+                <w:sz w:val="22"/>
+                <w:szCs w:val="22"/>
+              </w:rPr>
+              <w:t xml:space="preserve">Furthermore, GenAI helped me implement checks for PCI DSS compliance, ensuring that my payment system adhered to industry standards. AI also provided recommendations for securely handling user data when using </w:t>
+            </w:r>
+            <w:proofErr w:type="spellStart"/>
+            <w:r>
+              <w:rPr>
+                <w:rFonts w:asciiTheme="minorHAnsi" w:hAnsiTheme="minorHAnsi" w:cstheme="minorHAnsi"/>
+                <w:color w:val="000000" w:themeColor="text1"/>
+                <w:sz w:val="22"/>
+                <w:szCs w:val="22"/>
+              </w:rPr>
+              <w:t>PayNow</w:t>
+            </w:r>
+            <w:proofErr w:type="spellEnd"/>
+            <w:r>
+              <w:rPr>
+                <w:rFonts w:asciiTheme="minorHAnsi" w:hAnsiTheme="minorHAnsi" w:cstheme="minorHAnsi"/>
+                <w:color w:val="000000" w:themeColor="text1"/>
+                <w:sz w:val="22"/>
+                <w:szCs w:val="22"/>
+              </w:rPr>
+              <w:t xml:space="preserve"> and NETS QR.</w:t>
+            </w:r>
+          </w:p>
+          <w:p>
+            <w:pPr>
+              <w:rPr>
+                <w:rFonts w:asciiTheme="minorHAnsi" w:hAnsiTheme="minorHAnsi" w:cstheme="minorHAnsi"/>
+                <w:color w:val="000000" w:themeColor="text1"/>
+                <w:sz w:val="22"/>
+                <w:szCs w:val="22"/>
+              </w:rPr>
+            </w:pPr>
           </w:p>
           <w:p>
             <w:pPr>
@@ -5425,6 +5419,44 @@
                 <w:szCs w:val="22"/>
               </w:rPr>
             </w:pPr>
+            <w:r>
+              <w:rPr>
+                <w:rFonts w:asciiTheme="minorHAnsi" w:hAnsiTheme="minorHAnsi" w:cstheme="minorHAnsi"/>
+                <w:color w:val="000000" w:themeColor="text1"/>
+                <w:sz w:val="22"/>
+                <w:szCs w:val="22"/>
+              </w:rPr>
+              <w:t>When testing payment functionality, I used GenAI to generate test cases, especially for different payment methods. For example, I asked GenAI to suggest test cases for Stripe payment flows (e.g., successful payment, failed payment, payment cancellation) and it provided a structured approach to testing each scenario. It also helped me identify edge cases, such as testing partial refunds for multi-item orders, which I hadn’t considered initially.</w:t>
+            </w:r>
+          </w:p>
+          <w:p>
+            <w:pPr>
+              <w:rPr>
+                <w:rFonts w:asciiTheme="minorHAnsi" w:hAnsiTheme="minorHAnsi" w:cstheme="minorHAnsi"/>
+                <w:color w:val="000000" w:themeColor="text1"/>
+                <w:sz w:val="22"/>
+                <w:szCs w:val="22"/>
+              </w:rPr>
+            </w:pPr>
+          </w:p>
+          <w:p>
+            <w:pPr>
+              <w:rPr>
+                <w:rFonts w:asciiTheme="minorHAnsi" w:hAnsiTheme="minorHAnsi" w:cstheme="minorHAnsi"/>
+                <w:color w:val="000000" w:themeColor="text1"/>
+                <w:sz w:val="22"/>
+                <w:szCs w:val="22"/>
+              </w:rPr>
+            </w:pPr>
+            <w:r>
+              <w:rPr>
+                <w:rFonts w:asciiTheme="minorHAnsi" w:hAnsiTheme="minorHAnsi" w:cstheme="minorHAnsi"/>
+                <w:color w:val="000000" w:themeColor="text1"/>
+                <w:sz w:val="22"/>
+                <w:szCs w:val="22"/>
+              </w:rPr>
+              <w:t>Additionally, GenAI helped me debug errors in payment flows by reviewing error logs and suggesting improvements for error handling. After implementing the suggested changes, I reran the tests, and GenAI provided feedback on further refinements, improving the overall reliability and transaction handling.</w:t>
+            </w:r>
           </w:p>
           <w:p>
             <w:pPr>
@@ -5553,6 +5585,44 @@
               </w:rPr>
               <w:t> </w:t>
             </w:r>
+            <w:r>
+              <w:rPr>
+                <w:rFonts w:asciiTheme="minorHAnsi" w:hAnsiTheme="minorHAnsi" w:cstheme="minorHAnsi"/>
+                <w:color w:val="000000" w:themeColor="text1"/>
+                <w:sz w:val="22"/>
+                <w:szCs w:val="22"/>
+              </w:rPr>
+              <w:t>While GenAI provided useful insights, some of its suggestions were not always aligned with the latest updates in payment APIs. For example, during a review of PayPal integration, GenAI suggested methods that were deprecated in the latest PayPal API version. I identified this by cross-referencing the suggestions with the official documentation, which helped me avoid outdated methods.</w:t>
+            </w:r>
+          </w:p>
+          <w:p>
+            <w:pPr>
+              <w:rPr>
+                <w:rFonts w:asciiTheme="minorHAnsi" w:hAnsiTheme="minorHAnsi" w:cstheme="minorHAnsi"/>
+                <w:color w:val="000000" w:themeColor="text1"/>
+                <w:sz w:val="22"/>
+                <w:szCs w:val="22"/>
+              </w:rPr>
+            </w:pPr>
+          </w:p>
+          <w:p>
+            <w:pPr>
+              <w:rPr>
+                <w:rFonts w:asciiTheme="minorHAnsi" w:hAnsiTheme="minorHAnsi" w:cstheme="minorHAnsi"/>
+                <w:color w:val="000000" w:themeColor="text1"/>
+                <w:sz w:val="22"/>
+                <w:szCs w:val="22"/>
+              </w:rPr>
+            </w:pPr>
+            <w:r>
+              <w:rPr>
+                <w:rFonts w:asciiTheme="minorHAnsi" w:hAnsiTheme="minorHAnsi" w:cstheme="minorHAnsi"/>
+                <w:color w:val="000000" w:themeColor="text1"/>
+                <w:sz w:val="22"/>
+                <w:szCs w:val="22"/>
+              </w:rPr>
+              <w:t>Moreover, GenAI sometimes offered generic security advice (e.g., "use encryption") without addressing specifics for the unique requirements of each payment solution. I addressed this by consulting the documentation of each payment gateway and adjusting the solution to meet those specific security standards.</w:t>
+            </w:r>
           </w:p>
           <w:p>
             <w:pPr>
@@ -5626,7 +5696,6 @@
           <w:szCs w:val="22"/>
           <w:lang w:val="en-SG"/>
         </w:rPr>
-        <w:lastRenderedPageBreak/>
         <w:t>How did you balance AI assistance with your own learning and decision-making?</w:t>
       </w:r>
     </w:p>
@@ -5685,13 +5754,79 @@
             <w:pPr>
               <w:rPr>
                 <w:rFonts w:asciiTheme="minorHAnsi" w:hAnsiTheme="minorHAnsi" w:cstheme="minorHAnsi"/>
-                <w:b/>
-                <w:bCs/>
-                <w:color w:val="000000" w:themeColor="text1"/>
-                <w:sz w:val="22"/>
-                <w:szCs w:val="22"/>
-              </w:rPr>
-            </w:pPr>
+                <w:color w:val="000000" w:themeColor="text1"/>
+                <w:sz w:val="22"/>
+                <w:szCs w:val="22"/>
+              </w:rPr>
+            </w:pPr>
+            <w:r>
+              <w:rPr>
+                <w:rFonts w:asciiTheme="minorHAnsi" w:hAnsiTheme="minorHAnsi" w:cstheme="minorHAnsi"/>
+                <w:color w:val="000000" w:themeColor="text1"/>
+                <w:sz w:val="22"/>
+                <w:szCs w:val="22"/>
+              </w:rPr>
+              <w:lastRenderedPageBreak/>
+              <w:t>Using GenAI helped me understand the technical concepts and the best practices involved in payment integration, but I made sure to independently validate each step. For instance, when GenAI generated sample code for Stripe’s checkout flow, I tested it locally, reviewed the Stripe API documentation, and ensured I fully understood each function.</w:t>
+            </w:r>
+          </w:p>
+          <w:p>
+            <w:pPr>
+              <w:rPr>
+                <w:rFonts w:asciiTheme="minorHAnsi" w:hAnsiTheme="minorHAnsi" w:cstheme="minorHAnsi"/>
+                <w:color w:val="000000" w:themeColor="text1"/>
+                <w:sz w:val="22"/>
+                <w:szCs w:val="22"/>
+              </w:rPr>
+            </w:pPr>
+          </w:p>
+          <w:p>
+            <w:pPr>
+              <w:rPr>
+                <w:rFonts w:asciiTheme="minorHAnsi" w:hAnsiTheme="minorHAnsi" w:cstheme="minorHAnsi"/>
+                <w:color w:val="000000" w:themeColor="text1"/>
+                <w:sz w:val="22"/>
+                <w:szCs w:val="22"/>
+              </w:rPr>
+            </w:pPr>
+            <w:r>
+              <w:rPr>
+                <w:rFonts w:asciiTheme="minorHAnsi" w:hAnsiTheme="minorHAnsi" w:cstheme="minorHAnsi"/>
+                <w:color w:val="000000" w:themeColor="text1"/>
+                <w:sz w:val="22"/>
+                <w:szCs w:val="22"/>
+              </w:rPr>
+              <w:t>I also reviewed GenAI's suggestions against real-world examples and conducted hands-on testing in my own environment, especially when handling complex payment issues like partial refunds and multi-payment gateways. This approach ensured I wasn’t just relying on AI-generated code but was actively learning and verifying the information myself.</w:t>
+            </w:r>
+          </w:p>
+          <w:p>
+            <w:pPr>
+              <w:rPr>
+                <w:rFonts w:asciiTheme="minorHAnsi" w:hAnsiTheme="minorHAnsi" w:cstheme="minorHAnsi"/>
+                <w:color w:val="000000" w:themeColor="text1"/>
+                <w:sz w:val="22"/>
+                <w:szCs w:val="22"/>
+              </w:rPr>
+            </w:pPr>
+          </w:p>
+          <w:p>
+            <w:pPr>
+              <w:rPr>
+                <w:rFonts w:asciiTheme="minorHAnsi" w:hAnsiTheme="minorHAnsi" w:cstheme="minorHAnsi"/>
+                <w:color w:val="000000" w:themeColor="text1"/>
+                <w:sz w:val="22"/>
+                <w:szCs w:val="22"/>
+              </w:rPr>
+            </w:pPr>
+            <w:r>
+              <w:rPr>
+                <w:rFonts w:asciiTheme="minorHAnsi" w:hAnsiTheme="minorHAnsi" w:cstheme="minorHAnsi"/>
+                <w:color w:val="000000" w:themeColor="text1"/>
+                <w:sz w:val="22"/>
+                <w:szCs w:val="22"/>
+              </w:rPr>
+              <w:t>Additionally, I kept track of the feedback from GenAI and adjusted my implementation based on testing results, thus maintaining control over the development process while leveraging AI as a collaborative tool for learning and decision-making.</w:t>
+            </w:r>
           </w:p>
           <w:p>
             <w:pPr>
@@ -7763,6 +7898,7 @@
   <w:style w:type="character" w:default="1" w:styleId="DefaultParagraphFont">
     <w:name w:val="Default Paragraph Font"/>
     <w:uiPriority w:val="1"/>
+    <w:semiHidden/>
     <w:unhideWhenUsed/>
   </w:style>
   <w:style w:type="table" w:default="1" w:styleId="TableNormal">

</xml_diff>